<commit_message>
Add some missing styles to template docx
</commit_message>
<xml_diff>
--- a/deplane/ENG_2_Colour.docx
+++ b/deplane/ENG_2_Colour.docx
@@ -72,11 +72,23 @@
     </w:p>
     <w:p>
       <w:pPr>
-        <w:pStyle w:val="ListParagraph"/>
-        <w:numPr>
-          <w:ilvl w:val="0"/>
-          <w:numId w:val="1"/>
-        </w:numPr>
+        <w:pStyle w:val="Heading3"/>
+      </w:pPr>
+      <w:r>
+        <w:t>Head 3</w:t>
+      </w:r>
+    </w:p>
+    <w:p>
+      <w:pPr>
+        <w:pStyle w:val="Heading4"/>
+      </w:pPr>
+      <w:r>
+        <w:t>Head 4</w:t>
+      </w:r>
+    </w:p>
+    <w:p>
+      <w:pPr>
+        <w:pStyle w:val="ListBullet"/>
       </w:pPr>
       <w:r>
         <w:t>Bullet</w:t>
@@ -84,9 +96,59 @@
       <w:bookmarkStart w:id="3" w:name="_GoBack"/>
       <w:bookmarkEnd w:id="3"/>
     </w:p>
+    <w:p>
+      <w:pPr>
+        <w:pStyle w:val="ListBullet2"/>
+      </w:pPr>
+      <w:r>
+        <w:t>List here</w:t>
+      </w:r>
+    </w:p>
+    <w:p>
+      <w:pPr>
+        <w:pStyle w:val="ListBullet3"/>
+      </w:pPr>
+      <w:r>
+        <w:t>And here</w:t>
+      </w:r>
+    </w:p>
+    <w:p>
+      <w:pPr>
+        <w:pStyle w:val="ListNumber"/>
+      </w:pPr>
+      <w:r>
+        <w:t>Numbered</w:t>
+      </w:r>
+    </w:p>
+    <w:p>
+      <w:pPr>
+        <w:pStyle w:val="ListNumber2"/>
+      </w:pPr>
+      <w:r>
+        <w:t>Again</w:t>
+      </w:r>
+    </w:p>
+    <w:p>
+      <w:pPr>
+        <w:pStyle w:val="ListNumber3"/>
+      </w:pPr>
+      <w:r>
+        <w:t>more</w:t>
+      </w:r>
+    </w:p>
+    <w:p>
+      <w:pPr>
+        <w:pStyle w:val="ListParagraph"/>
+      </w:pPr>
+    </w:p>
     <w:p/>
     <w:sectPr>
-      <w:headerReference w:type="first" r:id="rId14"/>
+      <w:headerReference w:type="even" r:id="rId14"/>
+      <w:headerReference w:type="default" r:id="rId15"/>
+      <w:footerReference w:type="even" r:id="rId16"/>
+      <w:footerReference w:type="default" r:id="rId17"/>
+      <w:headerReference w:type="first" r:id="rId18"/>
+      <w:footerReference w:type="first" r:id="rId19"/>
       <w:pgSz w:w="12240" w:h="15840" w:code="1"/>
       <w:pgMar w:top="1890" w:right="450" w:bottom="1440" w:left="1440" w:header="706" w:footer="706" w:gutter="0"/>
       <w:cols w:space="708"/>
@@ -152,6 +214,36 @@
 </w:ftr>
 </file>
 
+<file path=word/footer4.xml><?xml version="1.0" encoding="utf-8"?>
+<w:ftr xmlns:wpc="http://schemas.microsoft.com/office/word/2010/wordprocessingCanvas" xmlns:mc="http://schemas.openxmlformats.org/markup-compatibility/2006" xmlns:o="urn:schemas-microsoft-com:office:office" xmlns:r="http://schemas.openxmlformats.org/officeDocument/2006/relationships" xmlns:m="http://schemas.openxmlformats.org/officeDocument/2006/math" xmlns:v="urn:schemas-microsoft-com:vml" xmlns:wp14="http://schemas.microsoft.com/office/word/2010/wordprocessingDrawing" xmlns:wp="http://schemas.openxmlformats.org/drawingml/2006/wordprocessingDrawing" xmlns:w10="urn:schemas-microsoft-com:office:word" xmlns:w="http://schemas.openxmlformats.org/wordprocessingml/2006/main" xmlns:w14="http://schemas.microsoft.com/office/word/2010/wordml" xmlns:w15="http://schemas.microsoft.com/office/word/2012/wordml" xmlns:wpg="http://schemas.microsoft.com/office/word/2010/wordprocessingGroup" xmlns:wpi="http://schemas.microsoft.com/office/word/2010/wordprocessingInk" xmlns:wne="http://schemas.microsoft.com/office/word/2006/wordml" xmlns:wps="http://schemas.microsoft.com/office/word/2010/wordprocessingShape" mc:Ignorable="w14 w15 wp14">
+  <w:p>
+    <w:pPr>
+      <w:pStyle w:val="Footer"/>
+    </w:pPr>
+  </w:p>
+</w:ftr>
+</file>
+
+<file path=word/footer5.xml><?xml version="1.0" encoding="utf-8"?>
+<w:ftr xmlns:wpc="http://schemas.microsoft.com/office/word/2010/wordprocessingCanvas" xmlns:mc="http://schemas.openxmlformats.org/markup-compatibility/2006" xmlns:o="urn:schemas-microsoft-com:office:office" xmlns:r="http://schemas.openxmlformats.org/officeDocument/2006/relationships" xmlns:m="http://schemas.openxmlformats.org/officeDocument/2006/math" xmlns:v="urn:schemas-microsoft-com:vml" xmlns:wp14="http://schemas.microsoft.com/office/word/2010/wordprocessingDrawing" xmlns:wp="http://schemas.openxmlformats.org/drawingml/2006/wordprocessingDrawing" xmlns:w10="urn:schemas-microsoft-com:office:word" xmlns:w="http://schemas.openxmlformats.org/wordprocessingml/2006/main" xmlns:w14="http://schemas.microsoft.com/office/word/2010/wordml" xmlns:w15="http://schemas.microsoft.com/office/word/2012/wordml" xmlns:wpg="http://schemas.microsoft.com/office/word/2010/wordprocessingGroup" xmlns:wpi="http://schemas.microsoft.com/office/word/2010/wordprocessingInk" xmlns:wne="http://schemas.microsoft.com/office/word/2006/wordml" xmlns:wps="http://schemas.microsoft.com/office/word/2010/wordprocessingShape" mc:Ignorable="w14 w15 wp14">
+  <w:p>
+    <w:pPr>
+      <w:pStyle w:val="Footer"/>
+    </w:pPr>
+  </w:p>
+</w:ftr>
+</file>
+
+<file path=word/footer6.xml><?xml version="1.0" encoding="utf-8"?>
+<w:ftr xmlns:wpc="http://schemas.microsoft.com/office/word/2010/wordprocessingCanvas" xmlns:mc="http://schemas.openxmlformats.org/markup-compatibility/2006" xmlns:o="urn:schemas-microsoft-com:office:office" xmlns:r="http://schemas.openxmlformats.org/officeDocument/2006/relationships" xmlns:m="http://schemas.openxmlformats.org/officeDocument/2006/math" xmlns:v="urn:schemas-microsoft-com:vml" xmlns:wp14="http://schemas.microsoft.com/office/word/2010/wordprocessingDrawing" xmlns:wp="http://schemas.openxmlformats.org/drawingml/2006/wordprocessingDrawing" xmlns:w10="urn:schemas-microsoft-com:office:word" xmlns:w="http://schemas.openxmlformats.org/wordprocessingml/2006/main" xmlns:w14="http://schemas.microsoft.com/office/word/2010/wordml" xmlns:w15="http://schemas.microsoft.com/office/word/2012/wordml" xmlns:wpg="http://schemas.microsoft.com/office/word/2010/wordprocessingGroup" xmlns:wpi="http://schemas.microsoft.com/office/word/2010/wordprocessingInk" xmlns:wne="http://schemas.microsoft.com/office/word/2006/wordml" xmlns:wps="http://schemas.microsoft.com/office/word/2010/wordprocessingShape" mc:Ignorable="w14 w15 wp14">
+  <w:p>
+    <w:pPr>
+      <w:pStyle w:val="Footer"/>
+    </w:pPr>
+  </w:p>
+</w:ftr>
+</file>
+
 <file path=word/footnotes.xml><?xml version="1.0" encoding="utf-8"?>
 <w:footnotes xmlns:wpc="http://schemas.microsoft.com/office/word/2010/wordprocessingCanvas" xmlns:mc="http://schemas.openxmlformats.org/markup-compatibility/2006" xmlns:o="urn:schemas-microsoft-com:office:office" xmlns:r="http://schemas.openxmlformats.org/officeDocument/2006/relationships" xmlns:m="http://schemas.openxmlformats.org/officeDocument/2006/math" xmlns:v="urn:schemas-microsoft-com:vml" xmlns:wp14="http://schemas.microsoft.com/office/word/2010/wordprocessingDrawing" xmlns:wp="http://schemas.openxmlformats.org/drawingml/2006/wordprocessingDrawing" xmlns:w10="urn:schemas-microsoft-com:office:word" xmlns:w="http://schemas.openxmlformats.org/wordprocessingml/2006/main" xmlns:w14="http://schemas.microsoft.com/office/word/2010/wordml" xmlns:w15="http://schemas.microsoft.com/office/word/2012/wordml" xmlns:wpg="http://schemas.microsoft.com/office/word/2010/wordprocessingGroup" xmlns:wpi="http://schemas.microsoft.com/office/word/2010/wordprocessingInk" xmlns:wne="http://schemas.microsoft.com/office/word/2006/wordml" xmlns:wps="http://schemas.microsoft.com/office/word/2010/wordprocessingShape" mc:Ignorable="w14 w15 wp14">
   <w:footnote w:type="separator" w:id="-1">
@@ -182,15 +274,11 @@
   <w:p>
     <w:pPr>
       <w:pStyle w:val="Header"/>
-      <w:jc w:val="right"/>
-      <w:rPr>
-        <w:rFonts w:ascii="Arial" w:hAnsi="Arial" w:cs="Arial"/>
-        <w:color w:val="0000FF"/>
-        <w:sz w:val="24"/>
+      <w:rPr>
         <w:lang w:val="fr-CA"/>
       </w:rPr>
     </w:pPr>
-    <w:bookmarkStart w:id="0" w:name="aliashPOLProtectedA1HeaderEvenPages"/>
+    <w:bookmarkStart w:id="0" w:name="TITUS1HeaderEvenPages"/>
   </w:p>
   <w:bookmarkEnd w:id="0"/>
   <w:p>
@@ -209,15 +297,11 @@
   <w:p>
     <w:pPr>
       <w:pStyle w:val="Header"/>
-      <w:jc w:val="right"/>
-      <w:rPr>
-        <w:rFonts w:ascii="Arial" w:hAnsi="Arial" w:cs="Arial"/>
-        <w:color w:val="0000FF"/>
-        <w:sz w:val="24"/>
+      <w:rPr>
         <w:lang w:val="fr-CA"/>
       </w:rPr>
     </w:pPr>
-    <w:bookmarkStart w:id="1" w:name="aliashPOLProtectedA1HeaderPrimary"/>
+    <w:bookmarkStart w:id="1" w:name="TITUS1HeaderPrimary"/>
   </w:p>
   <w:bookmarkEnd w:id="1"/>
   <w:p>
@@ -236,14 +320,8 @@
   <w:p>
     <w:pPr>
       <w:pStyle w:val="Header"/>
-      <w:jc w:val="right"/>
-      <w:rPr>
-        <w:rFonts w:ascii="Arial" w:hAnsi="Arial" w:cs="Arial"/>
-        <w:color w:val="0000FF"/>
-        <w:sz w:val="24"/>
-      </w:rPr>
-    </w:pPr>
-    <w:bookmarkStart w:id="2" w:name="aliashPOLProtectedA1HeaderFirstPage"/>
+    </w:pPr>
+    <w:bookmarkStart w:id="2" w:name="TITUS1HeaderFirstPage"/>
   </w:p>
   <w:bookmarkEnd w:id="2"/>
   <w:p>
@@ -320,17 +398,49 @@
   <w:p>
     <w:pPr>
       <w:pStyle w:val="Header"/>
-      <w:jc w:val="right"/>
-      <w:rPr>
-        <w:rFonts w:ascii="Arial" w:hAnsi="Arial" w:cs="Arial"/>
-        <w:color w:val="0000FF"/>
-        <w:sz w:val="24"/>
+      <w:rPr>
         <w:lang w:val="fr-CA"/>
       </w:rPr>
     </w:pPr>
-    <w:bookmarkStart w:id="4" w:name="aliashPOLProtectedA2HeaderFirstPage"/>
+    <w:bookmarkStart w:id="4" w:name="TITUS2HeaderEvenPages"/>
   </w:p>
   <w:bookmarkEnd w:id="4"/>
+  <w:p>
+    <w:pPr>
+      <w:pStyle w:val="Header"/>
+      <w:rPr>
+        <w:lang w:val="fr-CA"/>
+      </w:rPr>
+    </w:pPr>
+  </w:p>
+</w:hdr>
+</file>
+
+<file path=word/header5.xml><?xml version="1.0" encoding="utf-8"?>
+<w:hdr xmlns:wpc="http://schemas.microsoft.com/office/word/2010/wordprocessingCanvas" xmlns:mc="http://schemas.openxmlformats.org/markup-compatibility/2006" xmlns:o="urn:schemas-microsoft-com:office:office" xmlns:r="http://schemas.openxmlformats.org/officeDocument/2006/relationships" xmlns:m="http://schemas.openxmlformats.org/officeDocument/2006/math" xmlns:v="urn:schemas-microsoft-com:vml" xmlns:wp14="http://schemas.microsoft.com/office/word/2010/wordprocessingDrawing" xmlns:wp="http://schemas.openxmlformats.org/drawingml/2006/wordprocessingDrawing" xmlns:w10="urn:schemas-microsoft-com:office:word" xmlns:w="http://schemas.openxmlformats.org/wordprocessingml/2006/main" xmlns:w14="http://schemas.microsoft.com/office/word/2010/wordml" xmlns:w15="http://schemas.microsoft.com/office/word/2012/wordml" xmlns:wpg="http://schemas.microsoft.com/office/word/2010/wordprocessingGroup" xmlns:wpi="http://schemas.microsoft.com/office/word/2010/wordprocessingInk" xmlns:wne="http://schemas.microsoft.com/office/word/2006/wordml" xmlns:wps="http://schemas.microsoft.com/office/word/2010/wordprocessingShape" mc:Ignorable="w14 w15 wp14">
+  <w:p>
+    <w:pPr>
+      <w:pStyle w:val="Header"/>
+      <w:rPr>
+        <w:lang w:val="fr-CA"/>
+      </w:rPr>
+    </w:pPr>
+    <w:bookmarkStart w:id="5" w:name="TITUS2HeaderPrimary"/>
+  </w:p>
+  <w:bookmarkEnd w:id="5"/>
+  <w:p>
+    <w:pPr>
+      <w:pStyle w:val="Header"/>
+      <w:rPr>
+        <w:lang w:val="fr-CA"/>
+      </w:rPr>
+    </w:pPr>
+  </w:p>
+</w:hdr>
+</file>
+
+<file path=word/header6.xml><?xml version="1.0" encoding="utf-8"?>
+<w:hdr xmlns:wpc="http://schemas.microsoft.com/office/word/2010/wordprocessingCanvas" xmlns:mc="http://schemas.openxmlformats.org/markup-compatibility/2006" xmlns:o="urn:schemas-microsoft-com:office:office" xmlns:r="http://schemas.openxmlformats.org/officeDocument/2006/relationships" xmlns:m="http://schemas.openxmlformats.org/officeDocument/2006/math" xmlns:v="urn:schemas-microsoft-com:vml" xmlns:wp14="http://schemas.microsoft.com/office/word/2010/wordprocessingDrawing" xmlns:wp="http://schemas.openxmlformats.org/drawingml/2006/wordprocessingDrawing" xmlns:w10="urn:schemas-microsoft-com:office:word" xmlns:w="http://schemas.openxmlformats.org/wordprocessingml/2006/main" xmlns:w14="http://schemas.microsoft.com/office/word/2010/wordml" xmlns:w15="http://schemas.microsoft.com/office/word/2012/wordml" xmlns:wpg="http://schemas.microsoft.com/office/word/2010/wordprocessingGroup" xmlns:wpi="http://schemas.microsoft.com/office/word/2010/wordprocessingInk" xmlns:wne="http://schemas.microsoft.com/office/word/2006/wordml" xmlns:wps="http://schemas.microsoft.com/office/word/2010/wordprocessingShape" mc:Ignorable="w14 w15 wp14">
   <w:p>
     <w:pPr>
       <w:pStyle w:val="Header"/>
@@ -342,6 +452,20 @@
         <w:lang w:val="fr-CA"/>
       </w:rPr>
     </w:pPr>
+    <w:bookmarkStart w:id="6" w:name="TITUS2HeaderFirstPage"/>
+  </w:p>
+  <w:bookmarkEnd w:id="6"/>
+  <w:p>
+    <w:pPr>
+      <w:pStyle w:val="Header"/>
+      <w:jc w:val="right"/>
+      <w:rPr>
+        <w:rFonts w:ascii="Arial" w:hAnsi="Arial" w:cs="Arial"/>
+        <w:color w:val="000000"/>
+        <w:sz w:val="17"/>
+        <w:lang w:val="fr-CA"/>
+      </w:rPr>
+    </w:pPr>
   </w:p>
 </w:hdr>
 </file>
@@ -349,9 +473,126 @@
 <file path=word/numbering.xml><?xml version="1.0" encoding="utf-8"?>
 <w:numbering xmlns:wpc="http://schemas.microsoft.com/office/word/2010/wordprocessingCanvas" xmlns:mc="http://schemas.openxmlformats.org/markup-compatibility/2006" xmlns:o="urn:schemas-microsoft-com:office:office" xmlns:r="http://schemas.openxmlformats.org/officeDocument/2006/relationships" xmlns:m="http://schemas.openxmlformats.org/officeDocument/2006/math" xmlns:v="urn:schemas-microsoft-com:vml" xmlns:wp14="http://schemas.microsoft.com/office/word/2010/wordprocessingDrawing" xmlns:wp="http://schemas.openxmlformats.org/drawingml/2006/wordprocessingDrawing" xmlns:w10="urn:schemas-microsoft-com:office:word" xmlns:w="http://schemas.openxmlformats.org/wordprocessingml/2006/main" xmlns:w14="http://schemas.microsoft.com/office/word/2010/wordml" xmlns:w15="http://schemas.microsoft.com/office/word/2012/wordml" xmlns:wpg="http://schemas.microsoft.com/office/word/2010/wordprocessingGroup" xmlns:wpi="http://schemas.microsoft.com/office/word/2010/wordprocessingInk" xmlns:wne="http://schemas.microsoft.com/office/word/2006/wordml" xmlns:wps="http://schemas.microsoft.com/office/word/2010/wordprocessingShape" mc:Ignorable="w14 w15 wp14">
   <w:abstractNum w:abstractNumId="0" w15:restartNumberingAfterBreak="0">
+    <w:nsid w:val="FFFFFF7E"/>
+    <w:multiLevelType w:val="singleLevel"/>
+    <w:tmpl w:val="FB12693A"/>
+    <w:lvl w:ilvl="0">
+      <w:start w:val="1"/>
+      <w:numFmt w:val="decimal"/>
+      <w:pStyle w:val="ListNumber3"/>
+      <w:lvlText w:val="%1."/>
+      <w:lvlJc w:val="left"/>
+      <w:pPr>
+        <w:tabs>
+          <w:tab w:val="num" w:pos="1080"/>
+        </w:tabs>
+        <w:ind w:left="1080" w:hanging="360"/>
+      </w:pPr>
+    </w:lvl>
+  </w:abstractNum>
+  <w:abstractNum w:abstractNumId="1" w15:restartNumberingAfterBreak="0">
+    <w:nsid w:val="FFFFFF7F"/>
+    <w:multiLevelType w:val="singleLevel"/>
+    <w:tmpl w:val="38441652"/>
+    <w:lvl w:ilvl="0">
+      <w:start w:val="1"/>
+      <w:numFmt w:val="decimal"/>
+      <w:pStyle w:val="ListNumber2"/>
+      <w:lvlText w:val="%1."/>
+      <w:lvlJc w:val="left"/>
+      <w:pPr>
+        <w:tabs>
+          <w:tab w:val="num" w:pos="720"/>
+        </w:tabs>
+        <w:ind w:left="720" w:hanging="360"/>
+      </w:pPr>
+    </w:lvl>
+  </w:abstractNum>
+  <w:abstractNum w:abstractNumId="2" w15:restartNumberingAfterBreak="0">
+    <w:nsid w:val="FFFFFF82"/>
+    <w:multiLevelType w:val="singleLevel"/>
+    <w:tmpl w:val="F3EAFDEC"/>
+    <w:lvl w:ilvl="0">
+      <w:start w:val="1"/>
+      <w:numFmt w:val="bullet"/>
+      <w:pStyle w:val="ListBullet3"/>
+      <w:lvlText w:val=""/>
+      <w:lvlJc w:val="left"/>
+      <w:pPr>
+        <w:tabs>
+          <w:tab w:val="num" w:pos="1080"/>
+        </w:tabs>
+        <w:ind w:left="1080" w:hanging="360"/>
+      </w:pPr>
+      <w:rPr>
+        <w:rFonts w:ascii="Symbol" w:hAnsi="Symbol" w:hint="default"/>
+      </w:rPr>
+    </w:lvl>
+  </w:abstractNum>
+  <w:abstractNum w:abstractNumId="3" w15:restartNumberingAfterBreak="0">
+    <w:nsid w:val="FFFFFF83"/>
+    <w:multiLevelType w:val="singleLevel"/>
+    <w:tmpl w:val="3D1EFFD4"/>
+    <w:lvl w:ilvl="0">
+      <w:start w:val="1"/>
+      <w:numFmt w:val="bullet"/>
+      <w:pStyle w:val="ListBullet2"/>
+      <w:lvlText w:val=""/>
+      <w:lvlJc w:val="left"/>
+      <w:pPr>
+        <w:tabs>
+          <w:tab w:val="num" w:pos="720"/>
+        </w:tabs>
+        <w:ind w:left="720" w:hanging="360"/>
+      </w:pPr>
+      <w:rPr>
+        <w:rFonts w:ascii="Symbol" w:hAnsi="Symbol" w:hint="default"/>
+      </w:rPr>
+    </w:lvl>
+  </w:abstractNum>
+  <w:abstractNum w:abstractNumId="4" w15:restartNumberingAfterBreak="0">
+    <w:nsid w:val="FFFFFF88"/>
+    <w:multiLevelType w:val="singleLevel"/>
+    <w:tmpl w:val="D0A62B40"/>
+    <w:lvl w:ilvl="0">
+      <w:start w:val="1"/>
+      <w:numFmt w:val="decimal"/>
+      <w:pStyle w:val="ListNumber"/>
+      <w:lvlText w:val="%1."/>
+      <w:lvlJc w:val="left"/>
+      <w:pPr>
+        <w:tabs>
+          <w:tab w:val="num" w:pos="360"/>
+        </w:tabs>
+        <w:ind w:left="360" w:hanging="360"/>
+      </w:pPr>
+    </w:lvl>
+  </w:abstractNum>
+  <w:abstractNum w:abstractNumId="5" w15:restartNumberingAfterBreak="0">
+    <w:nsid w:val="FFFFFF89"/>
+    <w:multiLevelType w:val="singleLevel"/>
+    <w:tmpl w:val="29761A62"/>
+    <w:lvl w:ilvl="0">
+      <w:start w:val="1"/>
+      <w:numFmt w:val="bullet"/>
+      <w:pStyle w:val="ListBullet"/>
+      <w:lvlText w:val=""/>
+      <w:lvlJc w:val="left"/>
+      <w:pPr>
+        <w:tabs>
+          <w:tab w:val="num" w:pos="360"/>
+        </w:tabs>
+        <w:ind w:left="360" w:hanging="360"/>
+      </w:pPr>
+      <w:rPr>
+        <w:rFonts w:ascii="Symbol" w:hAnsi="Symbol" w:hint="default"/>
+      </w:rPr>
+    </w:lvl>
+  </w:abstractNum>
+  <w:abstractNum w:abstractNumId="6" w15:restartNumberingAfterBreak="0">
     <w:nsid w:val="71D01974"/>
     <w:multiLevelType w:val="hybridMultilevel"/>
-    <w:tmpl w:val="40BE215E"/>
+    <w:tmpl w:val="5E601C38"/>
     <w:lvl w:ilvl="0" w:tplc="10090001">
       <w:start w:val="1"/>
       <w:numFmt w:val="bullet"/>
@@ -462,6 +703,42 @@
     </w:lvl>
   </w:abstractNum>
   <w:num w:numId="1">
+    <w:abstractNumId w:val="6"/>
+  </w:num>
+  <w:num w:numId="2">
+    <w:abstractNumId w:val="5"/>
+  </w:num>
+  <w:num w:numId="3">
+    <w:abstractNumId w:val="5"/>
+  </w:num>
+  <w:num w:numId="4">
+    <w:abstractNumId w:val="3"/>
+  </w:num>
+  <w:num w:numId="5">
+    <w:abstractNumId w:val="3"/>
+  </w:num>
+  <w:num w:numId="6">
+    <w:abstractNumId w:val="2"/>
+  </w:num>
+  <w:num w:numId="7">
+    <w:abstractNumId w:val="2"/>
+  </w:num>
+  <w:num w:numId="8">
+    <w:abstractNumId w:val="4"/>
+  </w:num>
+  <w:num w:numId="9">
+    <w:abstractNumId w:val="4"/>
+  </w:num>
+  <w:num w:numId="10">
+    <w:abstractNumId w:val="1"/>
+  </w:num>
+  <w:num w:numId="11">
+    <w:abstractNumId w:val="1"/>
+  </w:num>
+  <w:num w:numId="12">
+    <w:abstractNumId w:val="0"/>
+  </w:num>
+  <w:num w:numId="13">
     <w:abstractNumId w:val="0"/>
   </w:num>
 </w:numbering>
@@ -904,6 +1181,50 @@
       <w:szCs w:val="26"/>
     </w:rPr>
   </w:style>
+  <w:style w:type="paragraph" w:styleId="Heading3">
+    <w:name w:val="heading 3"/>
+    <w:basedOn w:val="Normal"/>
+    <w:next w:val="Normal"/>
+    <w:link w:val="Heading3Char"/>
+    <w:uiPriority w:val="9"/>
+    <w:unhideWhenUsed/>
+    <w:qFormat/>
+    <w:rsid w:val="001A1620"/>
+    <w:pPr>
+      <w:keepNext/>
+      <w:keepLines/>
+      <w:spacing w:before="40" w:after="0"/>
+      <w:outlineLvl w:val="2"/>
+    </w:pPr>
+    <w:rPr>
+      <w:rFonts w:asciiTheme="majorHAnsi" w:eastAsiaTheme="majorEastAsia" w:hAnsiTheme="majorHAnsi" w:cstheme="majorBidi"/>
+      <w:color w:val="243F60" w:themeColor="accent1" w:themeShade="7F"/>
+      <w:sz w:val="24"/>
+      <w:szCs w:val="24"/>
+    </w:rPr>
+  </w:style>
+  <w:style w:type="paragraph" w:styleId="Heading4">
+    <w:name w:val="heading 4"/>
+    <w:basedOn w:val="Normal"/>
+    <w:next w:val="Normal"/>
+    <w:link w:val="Heading4Char"/>
+    <w:uiPriority w:val="9"/>
+    <w:unhideWhenUsed/>
+    <w:qFormat/>
+    <w:rsid w:val="001A1620"/>
+    <w:pPr>
+      <w:keepNext/>
+      <w:keepLines/>
+      <w:spacing w:before="40" w:after="0"/>
+      <w:outlineLvl w:val="3"/>
+    </w:pPr>
+    <w:rPr>
+      <w:rFonts w:asciiTheme="majorHAnsi" w:eastAsiaTheme="majorEastAsia" w:hAnsiTheme="majorHAnsi" w:cstheme="majorBidi"/>
+      <w:i/>
+      <w:iCs/>
+      <w:color w:val="365F91" w:themeColor="accent1" w:themeShade="BF"/>
+    </w:rPr>
+  </w:style>
   <w:style w:type="character" w:default="1" w:styleId="DefaultParagraphFont">
     <w:name w:val="Default Paragraph Font"/>
     <w:uiPriority w:val="1"/>
@@ -1041,6 +1362,164 @@
       <w:ind w:left="720"/>
       <w:contextualSpacing/>
     </w:pPr>
+  </w:style>
+  <w:style w:type="character" w:customStyle="1" w:styleId="Heading3Char">
+    <w:name w:val="Heading 3 Char"/>
+    <w:basedOn w:val="DefaultParagraphFont"/>
+    <w:link w:val="Heading3"/>
+    <w:uiPriority w:val="9"/>
+    <w:rsid w:val="001A1620"/>
+    <w:rPr>
+      <w:rFonts w:asciiTheme="majorHAnsi" w:eastAsiaTheme="majorEastAsia" w:hAnsiTheme="majorHAnsi" w:cstheme="majorBidi"/>
+      <w:color w:val="243F60" w:themeColor="accent1" w:themeShade="7F"/>
+      <w:sz w:val="24"/>
+      <w:szCs w:val="24"/>
+    </w:rPr>
+  </w:style>
+  <w:style w:type="paragraph" w:styleId="ListBullet">
+    <w:name w:val="List Bullet"/>
+    <w:basedOn w:val="Normal"/>
+    <w:uiPriority w:val="99"/>
+    <w:unhideWhenUsed/>
+    <w:rsid w:val="001A1620"/>
+    <w:pPr>
+      <w:numPr>
+        <w:numId w:val="3"/>
+      </w:numPr>
+      <w:contextualSpacing/>
+    </w:pPr>
+    <w:rPr>
+      <w:rFonts w:eastAsiaTheme="minorEastAsia"/>
+      <w:lang w:val="en-US"/>
+    </w:rPr>
+  </w:style>
+  <w:style w:type="paragraph" w:styleId="ListBullet2">
+    <w:name w:val="List Bullet 2"/>
+    <w:basedOn w:val="Normal"/>
+    <w:uiPriority w:val="99"/>
+    <w:unhideWhenUsed/>
+    <w:rsid w:val="001A1620"/>
+    <w:pPr>
+      <w:numPr>
+        <w:numId w:val="5"/>
+      </w:numPr>
+      <w:contextualSpacing/>
+    </w:pPr>
+    <w:rPr>
+      <w:rFonts w:eastAsiaTheme="minorEastAsia"/>
+      <w:lang w:val="en-US"/>
+    </w:rPr>
+  </w:style>
+  <w:style w:type="paragraph" w:styleId="ListBullet3">
+    <w:name w:val="List Bullet 3"/>
+    <w:basedOn w:val="Normal"/>
+    <w:uiPriority w:val="99"/>
+    <w:unhideWhenUsed/>
+    <w:rsid w:val="001A1620"/>
+    <w:pPr>
+      <w:numPr>
+        <w:numId w:val="7"/>
+      </w:numPr>
+      <w:contextualSpacing/>
+    </w:pPr>
+    <w:rPr>
+      <w:rFonts w:eastAsiaTheme="minorEastAsia"/>
+      <w:lang w:val="en-US"/>
+    </w:rPr>
+  </w:style>
+  <w:style w:type="paragraph" w:styleId="ListNumber">
+    <w:name w:val="List Number"/>
+    <w:basedOn w:val="Normal"/>
+    <w:uiPriority w:val="99"/>
+    <w:unhideWhenUsed/>
+    <w:rsid w:val="001A1620"/>
+    <w:pPr>
+      <w:numPr>
+        <w:numId w:val="9"/>
+      </w:numPr>
+      <w:contextualSpacing/>
+    </w:pPr>
+    <w:rPr>
+      <w:rFonts w:eastAsiaTheme="minorEastAsia"/>
+      <w:lang w:val="en-US"/>
+    </w:rPr>
+  </w:style>
+  <w:style w:type="paragraph" w:styleId="ListNumber2">
+    <w:name w:val="List Number 2"/>
+    <w:basedOn w:val="Normal"/>
+    <w:uiPriority w:val="99"/>
+    <w:unhideWhenUsed/>
+    <w:rsid w:val="001A1620"/>
+    <w:pPr>
+      <w:numPr>
+        <w:numId w:val="11"/>
+      </w:numPr>
+      <w:contextualSpacing/>
+    </w:pPr>
+    <w:rPr>
+      <w:rFonts w:eastAsiaTheme="minorEastAsia"/>
+      <w:lang w:val="en-US"/>
+    </w:rPr>
+  </w:style>
+  <w:style w:type="paragraph" w:styleId="ListNumber3">
+    <w:name w:val="List Number 3"/>
+    <w:basedOn w:val="Normal"/>
+    <w:uiPriority w:val="99"/>
+    <w:unhideWhenUsed/>
+    <w:rsid w:val="001A1620"/>
+    <w:pPr>
+      <w:numPr>
+        <w:numId w:val="13"/>
+      </w:numPr>
+      <w:contextualSpacing/>
+    </w:pPr>
+    <w:rPr>
+      <w:rFonts w:eastAsiaTheme="minorEastAsia"/>
+      <w:lang w:val="en-US"/>
+    </w:rPr>
+  </w:style>
+  <w:style w:type="paragraph" w:styleId="Quote">
+    <w:name w:val="Quote"/>
+    <w:basedOn w:val="Normal"/>
+    <w:next w:val="Normal"/>
+    <w:link w:val="QuoteChar"/>
+    <w:uiPriority w:val="29"/>
+    <w:qFormat/>
+    <w:rsid w:val="001A1620"/>
+    <w:rPr>
+      <w:rFonts w:eastAsiaTheme="minorEastAsia"/>
+      <w:i/>
+      <w:iCs/>
+      <w:color w:val="000000" w:themeColor="text1"/>
+      <w:lang w:val="en-US"/>
+    </w:rPr>
+  </w:style>
+  <w:style w:type="character" w:customStyle="1" w:styleId="QuoteChar">
+    <w:name w:val="Quote Char"/>
+    <w:basedOn w:val="DefaultParagraphFont"/>
+    <w:link w:val="Quote"/>
+    <w:uiPriority w:val="29"/>
+    <w:rsid w:val="001A1620"/>
+    <w:rPr>
+      <w:rFonts w:eastAsiaTheme="minorEastAsia"/>
+      <w:i/>
+      <w:iCs/>
+      <w:color w:val="000000" w:themeColor="text1"/>
+      <w:lang w:val="en-US"/>
+    </w:rPr>
+  </w:style>
+  <w:style w:type="character" w:customStyle="1" w:styleId="Heading4Char">
+    <w:name w:val="Heading 4 Char"/>
+    <w:basedOn w:val="DefaultParagraphFont"/>
+    <w:link w:val="Heading4"/>
+    <w:uiPriority w:val="9"/>
+    <w:rsid w:val="001A1620"/>
+    <w:rPr>
+      <w:rFonts w:asciiTheme="majorHAnsi" w:eastAsiaTheme="majorEastAsia" w:hAnsiTheme="majorHAnsi" w:cstheme="majorBidi"/>
+      <w:i/>
+      <w:iCs/>
+      <w:color w:val="365F91" w:themeColor="accent1" w:themeShade="BF"/>
+    </w:rPr>
   </w:style>
 </w:styles>
 </file>
@@ -1335,7 +1814,7 @@
 </file>
 
 <file path=customXml/itemProps1.xml><?xml version="1.0" encoding="utf-8"?>
-<ds:datastoreItem xmlns:ds="http://schemas.openxmlformats.org/officeDocument/2006/customXml" ds:itemID="{CD48547B-B154-4211-A14D-E111378F021B}">
+<ds:datastoreItem xmlns:ds="http://schemas.openxmlformats.org/officeDocument/2006/customXml" ds:itemID="{303A3562-7102-45E3-B5F1-CA2FCDAEB84B}">
   <ds:schemaRefs>
     <ds:schemaRef ds:uri="http://schemas.openxmlformats.org/officeDocument/2006/bibliography"/>
   </ds:schemaRefs>

</xml_diff>